<commit_message>
little fix in doc
</commit_message>
<xml_diff>
--- a/docs/iLift_documentation.docx
+++ b/docs/iLift_documentation.docx
@@ -369,7 +369,6 @@
           <w:szCs w:val="36"/>
         </w:rPr>
       </w:pPr>
-      <w:bookmarkStart w:id="0" w:name="_GoBack"/>
       <w:r>
         <w:rPr>
           <w:rFonts w:cstheme="minorHAnsi"/>
@@ -379,7 +378,6 @@
         <w:t>Behavior between components of the system</w:t>
       </w:r>
     </w:p>
-    <w:bookmarkEnd w:id="0"/>
     <w:p>
       <w:pPr>
         <w:pStyle w:val="ListParagraph"/>
@@ -2004,7 +2002,7 @@
             <v:path o:extrusionok="f" gradientshapeok="t" o:connecttype="rect"/>
             <o:lock v:ext="edit" aspectratio="t"/>
           </v:shapetype>
-          <v:shape id="_x0000_i1025" type="#_x0000_t75" style="width:468pt;height:388.8pt">
+          <v:shape id="_x0000_i1025" type="#_x0000_t75" style="width:467.25pt;height:389.25pt">
             <v:imagedata r:id="rId6" o:title="usecase-unlogged"/>
           </v:shape>
         </w:pict>
@@ -2485,7 +2483,7 @@
           <w:szCs w:val="28"/>
         </w:rPr>
         <w:pict>
-          <v:shape id="_x0000_i1026" type="#_x0000_t75" style="width:468pt;height:367.2pt">
+          <v:shape id="_x0000_i1026" type="#_x0000_t75" style="width:468pt;height:369pt">
             <v:imagedata r:id="rId7" o:title="logged_normal_user"/>
           </v:shape>
         </w:pict>
@@ -2862,7 +2860,7 @@
           <w:szCs w:val="28"/>
         </w:rPr>
         <w:pict>
-          <v:shape id="_x0000_i1027" type="#_x0000_t75" style="width:468pt;height:626.4pt">
+          <v:shape id="_x0000_i1027" type="#_x0000_t75" style="width:467.25pt;height:627pt">
             <v:imagedata r:id="rId8" o:title="admin_diagram"/>
           </v:shape>
         </w:pict>
@@ -3114,7 +3112,7 @@
           <w:szCs w:val="28"/>
         </w:rPr>
         <w:pict>
-          <v:shape id="_x0000_i1028" type="#_x0000_t75" style="width:468pt;height:208.8pt">
+          <v:shape id="_x0000_i1028" type="#_x0000_t75" style="width:467.25pt;height:212.25pt">
             <v:imagedata r:id="rId9" o:title="add_feedback_sequence"/>
           </v:shape>
         </w:pict>
@@ -3251,7 +3249,7 @@
           <w:szCs w:val="28"/>
         </w:rPr>
         <w:pict>
-          <v:shape id="_x0000_i1029" type="#_x0000_t75" style="width:468pt;height:208.8pt">
+          <v:shape id="_x0000_i1029" type="#_x0000_t75" style="width:467.25pt;height:212.25pt">
             <v:imagedata r:id="rId10" o:title="add_schedule_sequence"/>
           </v:shape>
         </w:pict>
@@ -3396,7 +3394,7 @@
           <w:szCs w:val="28"/>
         </w:rPr>
         <w:pict>
-          <v:shape id="_x0000_i1030" type="#_x0000_t75" style="width:468pt;height:208.8pt">
+          <v:shape id="_x0000_i1030" type="#_x0000_t75" style="width:467.25pt;height:210.75pt">
             <v:imagedata r:id="rId11" o:title="new_package_sequence"/>
           </v:shape>
         </w:pict>
@@ -3535,7 +3533,7 @@
           <w:szCs w:val="28"/>
         </w:rPr>
         <w:pict>
-          <v:shape id="_x0000_i1031" type="#_x0000_t75" style="width:7in;height:489.6pt">
+          <v:shape id="_x0000_i1031" type="#_x0000_t75" style="width:507.75pt;height:487.5pt">
             <v:imagedata r:id="rId12" o:title="class_diagram"/>
           </v:shape>
         </w:pict>
@@ -6945,7 +6943,7 @@
           <w:szCs w:val="28"/>
         </w:rPr>
         <w:pict>
-          <v:shape id="_x0000_i1032" type="#_x0000_t75" style="width:468pt;height:540pt">
+          <v:shape id="_x0000_i1032" type="#_x0000_t75" style="width:468pt;height:539.25pt">
             <v:imagedata r:id="rId13" o:title="Database_Diagram"/>
           </v:shape>
         </w:pict>
@@ -7342,15 +7340,15 @@
         <w:ind w:firstLine="720"/>
         <w:rPr>
           <w:rFonts w:cstheme="minorHAnsi"/>
-          <w:sz w:val="32"/>
-          <w:szCs w:val="32"/>
-        </w:rPr>
-      </w:pPr>
-      <w:r>
-        <w:rPr>
-          <w:rFonts w:cstheme="minorHAnsi"/>
-          <w:sz w:val="32"/>
-          <w:szCs w:val="32"/>
+          <w:sz w:val="28"/>
+          <w:szCs w:val="28"/>
+        </w:rPr>
+      </w:pPr>
+      <w:r>
+        <w:rPr>
+          <w:rFonts w:cstheme="minorHAnsi"/>
+          <w:sz w:val="28"/>
+          <w:szCs w:val="28"/>
         </w:rPr>
         <w:t>We recommend the usage of XAMPP for deploying the server-side. First, open XAMPP and start Apache and MySQL services. Put the server part (</w:t>
       </w:r>
@@ -7358,8 +7356,8 @@
       <w:r>
         <w:rPr>
           <w:rFonts w:cstheme="minorHAnsi"/>
-          <w:sz w:val="32"/>
-          <w:szCs w:val="32"/>
+          <w:sz w:val="28"/>
+          <w:szCs w:val="28"/>
         </w:rPr>
         <w:t>ServerApp</w:t>
       </w:r>
@@ -7367,8 +7365,8 @@
       <w:r>
         <w:rPr>
           <w:rFonts w:cstheme="minorHAnsi"/>
-          <w:sz w:val="32"/>
-          <w:szCs w:val="32"/>
+          <w:sz w:val="28"/>
+          <w:szCs w:val="28"/>
         </w:rPr>
         <w:t xml:space="preserve"> folder in the solution) in the C:\xampp\htdocs folder. Launch </w:t>
       </w:r>
@@ -7376,8 +7374,8 @@
       <w:r>
         <w:rPr>
           <w:rFonts w:cstheme="minorHAnsi"/>
-          <w:sz w:val="32"/>
-          <w:szCs w:val="32"/>
+          <w:sz w:val="28"/>
+          <w:szCs w:val="28"/>
         </w:rPr>
         <w:t>phpMyAdmin</w:t>
       </w:r>
@@ -7385,8 +7383,8 @@
       <w:r>
         <w:rPr>
           <w:rFonts w:cstheme="minorHAnsi"/>
-          <w:sz w:val="32"/>
-          <w:szCs w:val="32"/>
+          <w:sz w:val="28"/>
+          <w:szCs w:val="28"/>
         </w:rPr>
         <w:t xml:space="preserve"> by clicking Admin in the XAMPP control panel, next to the MySQL label. Create a new user, or, if you already have one, this step doesn’t need to be done. Create a database named </w:t>
       </w:r>
@@ -7394,8 +7392,8 @@
       <w:r>
         <w:rPr>
           <w:rFonts w:cstheme="minorHAnsi"/>
-          <w:sz w:val="32"/>
-          <w:szCs w:val="32"/>
+          <w:sz w:val="28"/>
+          <w:szCs w:val="28"/>
         </w:rPr>
         <w:t>ilift</w:t>
       </w:r>
@@ -7403,8 +7401,8 @@
       <w:r>
         <w:rPr>
           <w:rFonts w:cstheme="minorHAnsi"/>
-          <w:sz w:val="32"/>
-          <w:szCs w:val="32"/>
+          <w:sz w:val="28"/>
+          <w:szCs w:val="28"/>
         </w:rPr>
         <w:t xml:space="preserve"> and select it. Click on Import and select the </w:t>
       </w:r>
@@ -7412,8 +7410,8 @@
       <w:r>
         <w:rPr>
           <w:rFonts w:cstheme="minorHAnsi"/>
-          <w:sz w:val="32"/>
-          <w:szCs w:val="32"/>
+          <w:sz w:val="28"/>
+          <w:szCs w:val="28"/>
         </w:rPr>
         <w:t>ilift.sql</w:t>
       </w:r>
@@ -7421,8 +7419,8 @@
       <w:r>
         <w:rPr>
           <w:rFonts w:cstheme="minorHAnsi"/>
-          <w:sz w:val="32"/>
-          <w:szCs w:val="32"/>
+          <w:sz w:val="28"/>
+          <w:szCs w:val="28"/>
         </w:rPr>
         <w:t xml:space="preserve"> file in C:\xampp\htdocs\ServerApp\db. Now you can close </w:t>
       </w:r>
@@ -7430,8 +7428,8 @@
       <w:r>
         <w:rPr>
           <w:rFonts w:cstheme="minorHAnsi"/>
-          <w:sz w:val="32"/>
-          <w:szCs w:val="32"/>
+          <w:sz w:val="28"/>
+          <w:szCs w:val="28"/>
         </w:rPr>
         <w:t>phpMyAdmin</w:t>
       </w:r>
@@ -7439,8 +7437,8 @@
       <w:r>
         <w:rPr>
           <w:rFonts w:cstheme="minorHAnsi"/>
-          <w:sz w:val="32"/>
-          <w:szCs w:val="32"/>
+          <w:sz w:val="28"/>
+          <w:szCs w:val="28"/>
         </w:rPr>
         <w:t xml:space="preserve">. Open the file </w:t>
       </w:r>
@@ -7448,8 +7446,8 @@
       <w:r>
         <w:rPr>
           <w:rFonts w:cstheme="minorHAnsi"/>
-          <w:sz w:val="32"/>
-          <w:szCs w:val="32"/>
+          <w:sz w:val="28"/>
+          <w:szCs w:val="28"/>
         </w:rPr>
         <w:t>credentials.php</w:t>
       </w:r>
@@ -7457,26 +7455,36 @@
       <w:r>
         <w:rPr>
           <w:rFonts w:cstheme="minorHAnsi"/>
-          <w:sz w:val="32"/>
-          <w:szCs w:val="32"/>
+          <w:sz w:val="28"/>
+          <w:szCs w:val="28"/>
         </w:rPr>
         <w:t xml:space="preserve"> from </w:t>
       </w:r>
       <w:r>
         <w:rPr>
           <w:rFonts w:cstheme="minorHAnsi"/>
-          <w:sz w:val="32"/>
-          <w:szCs w:val="32"/>
+          <w:sz w:val="28"/>
+          <w:szCs w:val="28"/>
         </w:rPr>
         <w:t>C:\xampp\htdocs\ServerApp\db</w:t>
       </w:r>
       <w:r>
         <w:rPr>
           <w:rFonts w:cstheme="minorHAnsi"/>
-          <w:sz w:val="32"/>
-          <w:szCs w:val="32"/>
-        </w:rPr>
-        <w:t xml:space="preserve"> and enter your username and password for MySQL (the above created user, if not any existing). The server is fully deployed after this step. Make sure that the 80 port of the machine where you deploy the server is opened and accepting requests.</w:t>
+          <w:sz w:val="28"/>
+          <w:szCs w:val="28"/>
+        </w:rPr>
+        <w:t xml:space="preserve"> and enter your username and password for MySQL (the above created user, if not any existing). The server is fully deployed</w:t>
+      </w:r>
+      <w:bookmarkStart w:id="0" w:name="_GoBack"/>
+      <w:bookmarkEnd w:id="0"/>
+      <w:r>
+        <w:rPr>
+          <w:rFonts w:cstheme="minorHAnsi"/>
+          <w:sz w:val="28"/>
+          <w:szCs w:val="28"/>
+        </w:rPr>
+        <w:t xml:space="preserve"> after this step. Make sure that the 80 port of the machine where you deploy the server is opened and accepting requests.</w:t>
       </w:r>
     </w:p>
     <w:p>
@@ -7485,8 +7493,8 @@
         <w:ind w:firstLine="720"/>
         <w:rPr>
           <w:rFonts w:cstheme="minorHAnsi"/>
-          <w:sz w:val="32"/>
-          <w:szCs w:val="32"/>
+          <w:sz w:val="28"/>
+          <w:szCs w:val="28"/>
         </w:rPr>
       </w:pPr>
     </w:p>
@@ -7529,15 +7537,15 @@
         <w:ind w:firstLine="720"/>
         <w:rPr>
           <w:rFonts w:cstheme="minorHAnsi"/>
-          <w:sz w:val="32"/>
-          <w:szCs w:val="32"/>
-        </w:rPr>
-      </w:pPr>
-      <w:r>
-        <w:rPr>
-          <w:rFonts w:cstheme="minorHAnsi"/>
-          <w:sz w:val="32"/>
-          <w:szCs w:val="32"/>
+          <w:sz w:val="28"/>
+          <w:szCs w:val="28"/>
+        </w:rPr>
+      </w:pPr>
+      <w:r>
+        <w:rPr>
+          <w:rFonts w:cstheme="minorHAnsi"/>
+          <w:sz w:val="28"/>
+          <w:szCs w:val="28"/>
         </w:rPr>
         <w:t>For deploying client-side you need Node.js along with Node Package Manager (</w:t>
       </w:r>
@@ -7545,8 +7553,8 @@
       <w:r>
         <w:rPr>
           <w:rFonts w:cstheme="minorHAnsi"/>
-          <w:sz w:val="32"/>
-          <w:szCs w:val="32"/>
+          <w:sz w:val="28"/>
+          <w:szCs w:val="28"/>
         </w:rPr>
         <w:t>npm</w:t>
       </w:r>
@@ -7554,8 +7562,8 @@
       <w:r>
         <w:rPr>
           <w:rFonts w:cstheme="minorHAnsi"/>
-          <w:sz w:val="32"/>
-          <w:szCs w:val="32"/>
+          <w:sz w:val="28"/>
+          <w:szCs w:val="28"/>
         </w:rPr>
         <w:t xml:space="preserve">). Get the folder </w:t>
       </w:r>
@@ -7563,8 +7571,8 @@
       <w:r>
         <w:rPr>
           <w:rFonts w:cstheme="minorHAnsi"/>
-          <w:sz w:val="32"/>
-          <w:szCs w:val="32"/>
+          <w:sz w:val="28"/>
+          <w:szCs w:val="28"/>
         </w:rPr>
         <w:t>ClientApp</w:t>
       </w:r>
@@ -7572,16 +7580,16 @@
       <w:r>
         <w:rPr>
           <w:rFonts w:cstheme="minorHAnsi"/>
-          <w:sz w:val="32"/>
-          <w:szCs w:val="32"/>
+          <w:sz w:val="28"/>
+          <w:szCs w:val="28"/>
         </w:rPr>
         <w:t xml:space="preserve"> from the solution and op</w:t>
       </w:r>
       <w:r>
         <w:rPr>
           <w:rFonts w:cstheme="minorHAnsi"/>
-          <w:sz w:val="32"/>
-          <w:szCs w:val="32"/>
+          <w:sz w:val="28"/>
+          <w:szCs w:val="28"/>
         </w:rPr>
         <w:t xml:space="preserve">en a command line in </w:t>
       </w:r>
@@ -7589,8 +7597,8 @@
       <w:r>
         <w:rPr>
           <w:rFonts w:cstheme="minorHAnsi"/>
-          <w:sz w:val="32"/>
-          <w:szCs w:val="32"/>
+          <w:sz w:val="28"/>
+          <w:szCs w:val="28"/>
         </w:rPr>
         <w:t>ClientApp</w:t>
       </w:r>
@@ -7598,8 +7606,8 @@
       <w:r>
         <w:rPr>
           <w:rFonts w:cstheme="minorHAnsi"/>
-          <w:sz w:val="32"/>
-          <w:szCs w:val="32"/>
+          <w:sz w:val="28"/>
+          <w:szCs w:val="28"/>
         </w:rPr>
         <w:t>\</w:t>
       </w:r>
@@ -7607,8 +7615,8 @@
       <w:r>
         <w:rPr>
           <w:rFonts w:cstheme="minorHAnsi"/>
-          <w:sz w:val="32"/>
-          <w:szCs w:val="32"/>
+          <w:sz w:val="28"/>
+          <w:szCs w:val="28"/>
         </w:rPr>
         <w:t>ilift</w:t>
       </w:r>
@@ -7616,8 +7624,8 @@
       <w:r>
         <w:rPr>
           <w:rFonts w:cstheme="minorHAnsi"/>
-          <w:sz w:val="32"/>
-          <w:szCs w:val="32"/>
+          <w:sz w:val="28"/>
+          <w:szCs w:val="28"/>
         </w:rPr>
         <w:t>. Run in the command line “</w:t>
       </w:r>
@@ -7625,8 +7633,8 @@
       <w:r>
         <w:rPr>
           <w:rFonts w:cstheme="minorHAnsi"/>
-          <w:sz w:val="32"/>
-          <w:szCs w:val="32"/>
+          <w:sz w:val="28"/>
+          <w:szCs w:val="28"/>
         </w:rPr>
         <w:t>npm</w:t>
       </w:r>
@@ -7634,8 +7642,8 @@
       <w:r>
         <w:rPr>
           <w:rFonts w:cstheme="minorHAnsi"/>
-          <w:sz w:val="32"/>
-          <w:szCs w:val="32"/>
+          <w:sz w:val="28"/>
+          <w:szCs w:val="28"/>
         </w:rPr>
         <w:t xml:space="preserve"> install”. Then open {CLIENT_ROOT_FOLDER}\</w:t>
       </w:r>
@@ -7643,8 +7651,8 @@
       <w:r>
         <w:rPr>
           <w:rFonts w:cstheme="minorHAnsi"/>
-          <w:sz w:val="32"/>
-          <w:szCs w:val="32"/>
+          <w:sz w:val="28"/>
+          <w:szCs w:val="28"/>
         </w:rPr>
         <w:t>WebApp</w:t>
       </w:r>
@@ -7652,8 +7660,8 @@
       <w:r>
         <w:rPr>
           <w:rFonts w:cstheme="minorHAnsi"/>
-          <w:sz w:val="32"/>
-          <w:szCs w:val="32"/>
+          <w:sz w:val="28"/>
+          <w:szCs w:val="28"/>
         </w:rPr>
         <w:t>\</w:t>
       </w:r>
@@ -7661,8 +7669,8 @@
       <w:r>
         <w:rPr>
           <w:rFonts w:cstheme="minorHAnsi"/>
-          <w:sz w:val="32"/>
-          <w:szCs w:val="32"/>
+          <w:sz w:val="28"/>
+          <w:szCs w:val="28"/>
         </w:rPr>
         <w:t>ClientApp</w:t>
       </w:r>
@@ -7670,8 +7678,8 @@
       <w:r>
         <w:rPr>
           <w:rFonts w:cstheme="minorHAnsi"/>
-          <w:sz w:val="32"/>
-          <w:szCs w:val="32"/>
+          <w:sz w:val="28"/>
+          <w:szCs w:val="28"/>
         </w:rPr>
         <w:t>\</w:t>
       </w:r>
@@ -7679,8 +7687,8 @@
       <w:r>
         <w:rPr>
           <w:rFonts w:cstheme="minorHAnsi"/>
-          <w:sz w:val="32"/>
-          <w:szCs w:val="32"/>
+          <w:sz w:val="28"/>
+          <w:szCs w:val="28"/>
         </w:rPr>
         <w:t>ilift</w:t>
       </w:r>
@@ -7688,8 +7696,8 @@
       <w:r>
         <w:rPr>
           <w:rFonts w:cstheme="minorHAnsi"/>
-          <w:sz w:val="32"/>
-          <w:szCs w:val="32"/>
+          <w:sz w:val="28"/>
+          <w:szCs w:val="28"/>
         </w:rPr>
         <w:t>\</w:t>
       </w:r>
@@ -7697,8 +7705,8 @@
       <w:r>
         <w:rPr>
           <w:rFonts w:cstheme="minorHAnsi"/>
-          <w:sz w:val="32"/>
-          <w:szCs w:val="32"/>
+          <w:sz w:val="28"/>
+          <w:szCs w:val="28"/>
         </w:rPr>
         <w:t>src</w:t>
       </w:r>
@@ -7706,25 +7714,17 @@
       <w:r>
         <w:rPr>
           <w:rFonts w:cstheme="minorHAnsi"/>
-          <w:sz w:val="32"/>
-          <w:szCs w:val="32"/>
-        </w:rPr>
-        <w:t>\services</w:t>
-      </w:r>
-      <w:r>
-        <w:rPr>
-          <w:rFonts w:cstheme="minorHAnsi"/>
-          <w:sz w:val="32"/>
-          <w:szCs w:val="32"/>
-        </w:rPr>
-        <w:t xml:space="preserve"> and open ServiceCredentials.js into a text editor. Edit the SERVER_PATH variable to point to http://&lt;your server </w:t>
+          <w:sz w:val="28"/>
+          <w:szCs w:val="28"/>
+        </w:rPr>
+        <w:t xml:space="preserve">\services and open ServiceCredentials.js into a text editor. Edit the SERVER_PATH variable to point to http://&lt;your server </w:t>
       </w:r>
       <w:proofErr w:type="spellStart"/>
       <w:r>
         <w:rPr>
           <w:rFonts w:cstheme="minorHAnsi"/>
-          <w:sz w:val="32"/>
-          <w:szCs w:val="32"/>
+          <w:sz w:val="28"/>
+          <w:szCs w:val="28"/>
         </w:rPr>
         <w:t>ip</w:t>
       </w:r>
@@ -7732,8 +7732,8 @@
       <w:r>
         <w:rPr>
           <w:rFonts w:cstheme="minorHAnsi"/>
-          <w:sz w:val="32"/>
-          <w:szCs w:val="32"/>
+          <w:sz w:val="28"/>
+          <w:szCs w:val="28"/>
         </w:rPr>
         <w:t xml:space="preserve"> here&gt;/</w:t>
       </w:r>
@@ -7741,8 +7741,8 @@
       <w:r>
         <w:rPr>
           <w:rFonts w:cstheme="minorHAnsi"/>
-          <w:sz w:val="32"/>
-          <w:szCs w:val="32"/>
+          <w:sz w:val="28"/>
+          <w:szCs w:val="28"/>
         </w:rPr>
         <w:t>ServerApp</w:t>
       </w:r>
@@ -7750,8 +7750,8 @@
       <w:r>
         <w:rPr>
           <w:rFonts w:cstheme="minorHAnsi"/>
-          <w:sz w:val="32"/>
-          <w:szCs w:val="32"/>
+          <w:sz w:val="28"/>
+          <w:szCs w:val="28"/>
         </w:rPr>
         <w:t xml:space="preserve">, surely completing your server </w:t>
       </w:r>
@@ -7759,8 +7759,8 @@
       <w:r>
         <w:rPr>
           <w:rFonts w:cstheme="minorHAnsi"/>
-          <w:sz w:val="32"/>
-          <w:szCs w:val="32"/>
+          <w:sz w:val="28"/>
+          <w:szCs w:val="28"/>
         </w:rPr>
         <w:t>ip</w:t>
       </w:r>
@@ -7768,8 +7768,8 @@
       <w:r>
         <w:rPr>
           <w:rFonts w:cstheme="minorHAnsi"/>
-          <w:sz w:val="32"/>
-          <w:szCs w:val="32"/>
+          <w:sz w:val="28"/>
+          <w:szCs w:val="28"/>
         </w:rPr>
         <w:t xml:space="preserve"> here with the </w:t>
       </w:r>
@@ -7777,8 +7777,8 @@
       <w:r>
         <w:rPr>
           <w:rFonts w:cstheme="minorHAnsi"/>
-          <w:sz w:val="32"/>
-          <w:szCs w:val="32"/>
+          <w:sz w:val="28"/>
+          <w:szCs w:val="28"/>
         </w:rPr>
         <w:t>ip</w:t>
       </w:r>
@@ -7786,16 +7786,16 @@
       <w:r>
         <w:rPr>
           <w:rFonts w:cstheme="minorHAnsi"/>
-          <w:sz w:val="32"/>
-          <w:szCs w:val="32"/>
+          <w:sz w:val="28"/>
+          <w:szCs w:val="28"/>
         </w:rPr>
         <w:t xml:space="preserve"> of the machine where the Server-Side deployment has been done.</w:t>
       </w:r>
       <w:r>
         <w:rPr>
           <w:rFonts w:cstheme="minorHAnsi"/>
-          <w:sz w:val="32"/>
-          <w:szCs w:val="32"/>
+          <w:sz w:val="28"/>
+          <w:szCs w:val="28"/>
         </w:rPr>
         <w:t xml:space="preserve"> Now go to </w:t>
       </w:r>
@@ -7803,8 +7803,8 @@
       <w:r>
         <w:rPr>
           <w:rFonts w:cstheme="minorHAnsi"/>
-          <w:sz w:val="32"/>
-          <w:szCs w:val="32"/>
+          <w:sz w:val="28"/>
+          <w:szCs w:val="28"/>
         </w:rPr>
         <w:t>ClientApp</w:t>
       </w:r>
@@ -7812,8 +7812,8 @@
       <w:r>
         <w:rPr>
           <w:rFonts w:cstheme="minorHAnsi"/>
-          <w:sz w:val="32"/>
-          <w:szCs w:val="32"/>
+          <w:sz w:val="28"/>
+          <w:szCs w:val="28"/>
         </w:rPr>
         <w:t>\</w:t>
       </w:r>
@@ -7821,8 +7821,8 @@
       <w:r>
         <w:rPr>
           <w:rFonts w:cstheme="minorHAnsi"/>
-          <w:sz w:val="32"/>
-          <w:szCs w:val="32"/>
+          <w:sz w:val="28"/>
+          <w:szCs w:val="28"/>
         </w:rPr>
         <w:t>ilift</w:t>
       </w:r>
@@ -7830,8 +7830,8 @@
       <w:r>
         <w:rPr>
           <w:rFonts w:cstheme="minorHAnsi"/>
-          <w:sz w:val="32"/>
-          <w:szCs w:val="32"/>
+          <w:sz w:val="28"/>
+          <w:szCs w:val="28"/>
         </w:rPr>
         <w:t xml:space="preserve"> and run </w:t>
       </w:r>
@@ -7839,8 +7839,8 @@
       <w:r>
         <w:rPr>
           <w:rFonts w:cstheme="minorHAnsi"/>
-          <w:sz w:val="32"/>
-          <w:szCs w:val="32"/>
+          <w:sz w:val="28"/>
+          <w:szCs w:val="28"/>
         </w:rPr>
         <w:t>npm</w:t>
       </w:r>
@@ -7848,8 +7848,8 @@
       <w:r>
         <w:rPr>
           <w:rFonts w:cstheme="minorHAnsi"/>
-          <w:sz w:val="32"/>
-          <w:szCs w:val="32"/>
+          <w:sz w:val="28"/>
+          <w:szCs w:val="28"/>
         </w:rPr>
         <w:t xml:space="preserve"> start. The client is now deployed and can be </w:t>
       </w:r>
@@ -7857,8 +7857,8 @@
       <w:r>
         <w:rPr>
           <w:rFonts w:cstheme="minorHAnsi"/>
-          <w:sz w:val="32"/>
-          <w:szCs w:val="32"/>
+          <w:sz w:val="28"/>
+          <w:szCs w:val="28"/>
         </w:rPr>
         <w:t>accesed</w:t>
       </w:r>
@@ -7866,8 +7866,8 @@
       <w:r>
         <w:rPr>
           <w:rFonts w:cstheme="minorHAnsi"/>
-          <w:sz w:val="32"/>
-          <w:szCs w:val="32"/>
+          <w:sz w:val="28"/>
+          <w:szCs w:val="28"/>
         </w:rPr>
         <w:t xml:space="preserve"> on http://&lt;machine </w:t>
       </w:r>
@@ -7875,8 +7875,8 @@
       <w:r>
         <w:rPr>
           <w:rFonts w:cstheme="minorHAnsi"/>
-          <w:sz w:val="32"/>
-          <w:szCs w:val="32"/>
+          <w:sz w:val="28"/>
+          <w:szCs w:val="28"/>
         </w:rPr>
         <w:t>ip</w:t>
       </w:r>
@@ -7884,8 +7884,8 @@
       <w:r>
         <w:rPr>
           <w:rFonts w:cstheme="minorHAnsi"/>
-          <w:sz w:val="32"/>
-          <w:szCs w:val="32"/>
+          <w:sz w:val="28"/>
+          <w:szCs w:val="28"/>
         </w:rPr>
         <w:t>&gt;:3000.</w:t>
       </w:r>

</xml_diff>